<commit_message>
remove Julio from friends
</commit_message>
<xml_diff>
--- a/P3119 Зайцев А.М. Лабораторная работа №3.docx
+++ b/P3119 Зайцев А.М. Лабораторная работа №3.docx
@@ -1427,6 +1427,7 @@
         <w:keepLines w:val="0"/>
         <w:widowControl/>
         <w:numPr>
+          <w:ilvl w:val="0"/>
           <w:numId w:val="0"/>
         </w:numPr>
         <w:suppressLineNumbers w:val="0"/>
@@ -1684,7 +1685,7 @@
           <w:szCs w:val="26"/>
           <w:lang w:val="ru-RU"/>
         </w:rPr>
-        <w:instrText xml:space="preserve"> HYPERLINK "https://github.com/nentu/plab3/blob/master/UML%20диаграмма%20классов.png" </w:instrText>
+        <w:instrText xml:space="preserve"> HYPERLINK "https://github.com/nentu/plab3/blob/master/UML%20диаграмма%20классов.jpg" </w:instrText>
       </w:r>
       <w:r>
         <w:rPr>
@@ -1729,8 +1730,6 @@
         </w:rPr>
         <w:br w:type="page"/>
       </w:r>
-      <w:bookmarkStart w:id="3" w:name="_GoBack"/>
-      <w:bookmarkEnd w:id="3"/>
     </w:p>
     <w:p>
       <w:pPr>
@@ -2239,20 +2238,75 @@
           <w:u w:val="none"/>
           <w:vertAlign w:val="baseline"/>
         </w:rPr>
-        <w:t>В процессе выполнения лабораторной работы были получены навыки использования объектно-ориентированного подхода программирования, изучены методы SOLID и STUPID.</w:t>
+        <w:t xml:space="preserve">В процессе выполнения лабораторной работы были получены навыки </w:t>
+      </w:r>
+      <w:r>
+        <w:rPr>
+          <w:rFonts w:hint="default" w:ascii="Calibri" w:hAnsi="Calibri" w:cs="Calibri"/>
+          <w:i w:val="0"/>
+          <w:iCs w:val="0"/>
+          <w:color w:val="000000"/>
+          <w:sz w:val="26"/>
+          <w:szCs w:val="26"/>
+          <w:u w:val="none"/>
+          <w:vertAlign w:val="baseline"/>
+          <w:lang w:val="ru-RU"/>
+        </w:rPr>
+        <w:t>создания объектной модели</w:t>
+      </w:r>
+      <w:r>
+        <w:rPr>
+          <w:rFonts w:ascii="Calibri" w:hAnsi="Calibri" w:cs="Calibri"/>
+          <w:i w:val="0"/>
+          <w:iCs w:val="0"/>
+          <w:color w:val="000000"/>
+          <w:sz w:val="26"/>
+          <w:szCs w:val="26"/>
+          <w:u w:val="none"/>
+          <w:vertAlign w:val="baseline"/>
+        </w:rPr>
+        <w:t xml:space="preserve">, изучены </w:t>
+      </w:r>
+      <w:r>
+        <w:rPr>
+          <w:rFonts w:ascii="Calibri" w:hAnsi="Calibri" w:cs="Calibri"/>
+          <w:i w:val="0"/>
+          <w:iCs w:val="0"/>
+          <w:color w:val="000000"/>
+          <w:sz w:val="26"/>
+          <w:szCs w:val="26"/>
+          <w:u w:val="none"/>
+          <w:vertAlign w:val="baseline"/>
+          <w:lang w:val="ru-RU"/>
+        </w:rPr>
+        <w:t>принципы</w:t>
+      </w:r>
+      <w:r>
+        <w:rPr>
+          <w:rFonts w:ascii="Calibri" w:hAnsi="Calibri" w:cs="Calibri"/>
+          <w:i w:val="0"/>
+          <w:iCs w:val="0"/>
+          <w:color w:val="000000"/>
+          <w:sz w:val="26"/>
+          <w:szCs w:val="26"/>
+          <w:u w:val="none"/>
+          <w:vertAlign w:val="baseline"/>
+        </w:rPr>
+        <w:t xml:space="preserve"> SOLID и STUPID.</w:t>
       </w:r>
     </w:p>
     <w:p>
       <w:pPr>
         <w:pStyle w:val="6"/>
         <w:spacing w:before="321"/>
-        <w:ind w:left="338" w:firstLine="707"/>
         <w:jc w:val="both"/>
         <w:rPr>
           <w:rFonts w:hint="default"/>
           <w:lang w:val="ru-RU"/>
         </w:rPr>
       </w:pPr>
+      <w:bookmarkStart w:id="3" w:name="_GoBack"/>
+      <w:bookmarkEnd w:id="3"/>
     </w:p>
     <w:sectPr>
       <w:pgSz w:w="11910" w:h="16840"/>
@@ -3119,6 +3173,7 @@
       <w:jc w:val="left"/>
     </w:pPr>
     <w:rPr>
+      <w:rFonts w:ascii="Times New Roman" w:hAnsi="Times New Roman" w:eastAsia="SimSun" w:cs="Times New Roman"/>
       <w:kern w:val="0"/>
       <w:sz w:val="24"/>
       <w:szCs w:val="24"/>

</xml_diff>